<commit_message>
Mejora en redacción y actualización de documentación de permisos
</commit_message>
<xml_diff>
--- a/docs/Manejo de permisos - documentación.docx
+++ b/docs/Manejo de permisos - documentación.docx
@@ -25,34 +25,23 @@
       </w:r>
     </w:p>
     <w:p>
-      <w:pPr>
-        <w:jc w:val="center"/>
-        <w:rPr>
-          <w:rFonts w:ascii="Times New Roman" w:hAnsi="Times New Roman" w:cs="Times New Roman"/>
-          <w:sz w:val="36"/>
-          <w:szCs w:val="36"/>
-          <w:u w:val="single"/>
-          <w:lang w:val="es-ES"/>
-        </w:rPr>
-      </w:pPr>
-    </w:p>
-    <w:p>
-      <w:pPr>
-        <w:rPr>
-          <w:rFonts w:ascii="Times New Roman" w:hAnsi="Times New Roman" w:cs="Times New Roman"/>
-          <w:sz w:val="24"/>
-          <w:szCs w:val="24"/>
-          <w:lang w:val="es-ES"/>
-        </w:rPr>
-      </w:pPr>
-      <w:r>
-        <w:rPr>
-          <w:rFonts w:ascii="Times New Roman" w:hAnsi="Times New Roman" w:cs="Times New Roman"/>
-          <w:sz w:val="24"/>
-          <w:szCs w:val="24"/>
-          <w:lang w:val="es-ES"/>
-        </w:rPr>
-        <w:t xml:space="preserve">El desarrollo de permisos de la página se respalda a través con el paquete para </w:t>
+      <w:r>
+        <w:rPr>
+          <w:rFonts w:ascii="Times New Roman" w:hAnsi="Times New Roman" w:cs="Times New Roman"/>
+          <w:sz w:val="24"/>
+          <w:szCs w:val="24"/>
+          <w:lang w:val="es-ES"/>
+        </w:rPr>
+        <w:t xml:space="preserve">La gestión de permisos de la página se respalda mediante paquete diseñado </w:t>
+      </w:r>
+      <w:r>
+        <w:rPr>
+          <w:rFonts w:ascii="Times New Roman" w:hAnsi="Times New Roman" w:cs="Times New Roman"/>
+          <w:sz w:val="24"/>
+          <w:szCs w:val="24"/>
+          <w:lang w:val="es-ES"/>
+        </w:rPr>
+        <w:t xml:space="preserve">para </w:t>
       </w:r>
       <w:proofErr w:type="spellStart"/>
       <w:r>
@@ -172,25 +161,7 @@
           <w:szCs w:val="24"/>
           <w:lang w:val="es-ES"/>
         </w:rPr>
-        <w:t xml:space="preserve">Este </w:t>
-      </w:r>
-      <w:r>
-        <w:rPr>
-          <w:rFonts w:ascii="Times New Roman" w:hAnsi="Times New Roman" w:cs="Times New Roman"/>
-          <w:sz w:val="24"/>
-          <w:szCs w:val="24"/>
-          <w:lang w:val="es-ES"/>
-        </w:rPr>
-        <w:t>permite gestionar roles y permisos de usuario de forma eficiente en la base de datos. Permite asociar roles a usuarios y asignar permisos específicos a esos roles o directamente a usuarios individuales. Esto facilita la implementación de sistemas de autorización y control de acceso basados en roles y permisos dentro de la aplicación.</w:t>
-      </w:r>
-      <w:r>
-        <w:rPr>
-          <w:rFonts w:ascii="Times New Roman" w:hAnsi="Times New Roman" w:cs="Times New Roman"/>
-          <w:sz w:val="24"/>
-          <w:szCs w:val="24"/>
-          <w:lang w:val="es-ES"/>
-        </w:rPr>
-        <w:t> </w:t>
+        <w:t>Este permite gestionar roles y permisos de usuarios de forma eficiente desde la base de datos. Facilita la asignación de roles a los usuarios y la configuración de permisos específicos, tanto a nivel de rol como de manera individual. Gracias a esto, se simplifica la implementación de sistemas de autorización y control de acceso basados en roles, mejorando la seguridad y organización dentro de la aplicación.</w:t>
       </w:r>
     </w:p>
     <w:p>
@@ -262,6 +233,17 @@
     </w:p>
     <w:p>
       <w:pPr>
+        <w:pStyle w:val="Prrafodelista"/>
+        <w:rPr>
+          <w:rFonts w:ascii="Times New Roman" w:hAnsi="Times New Roman" w:cs="Times New Roman"/>
+          <w:sz w:val="24"/>
+          <w:szCs w:val="24"/>
+          <w:lang w:val="es-ES"/>
+        </w:rPr>
+      </w:pPr>
+    </w:p>
+    <w:p>
+      <w:pPr>
         <w:rPr>
           <w:rFonts w:ascii="Times New Roman" w:hAnsi="Times New Roman" w:cs="Times New Roman"/>
           <w:sz w:val="24"/>
@@ -352,16 +334,7 @@
           <w:szCs w:val="24"/>
           <w:lang w:val="es-ES"/>
         </w:rPr>
-        <w:t xml:space="preserve">Permite visualizar la información, cargada en la base de datos, que se carga en </w:t>
-      </w:r>
-      <w:r>
-        <w:rPr>
-          <w:rFonts w:ascii="Times New Roman" w:hAnsi="Times New Roman" w:cs="Times New Roman"/>
-          <w:sz w:val="24"/>
-          <w:szCs w:val="24"/>
-          <w:lang w:val="es-ES"/>
-        </w:rPr>
-        <w:t>los .</w:t>
+        <w:t>Permite visualizar la información, cargada en la base de datos, que se carga en los .</w:t>
       </w:r>
       <w:proofErr w:type="spellStart"/>
       <w:r>
@@ -371,16 +344,7 @@
           <w:szCs w:val="24"/>
           <w:lang w:val="es-ES"/>
         </w:rPr>
-        <w:t>b</w:t>
-      </w:r>
-      <w:r>
-        <w:rPr>
-          <w:rFonts w:ascii="Times New Roman" w:hAnsi="Times New Roman" w:cs="Times New Roman"/>
-          <w:sz w:val="24"/>
-          <w:szCs w:val="24"/>
-          <w:lang w:val="es-ES"/>
-        </w:rPr>
-        <w:t>lade</w:t>
+        <w:t>blade</w:t>
       </w:r>
       <w:proofErr w:type="spellEnd"/>
       <w:r>
@@ -425,28 +389,46 @@
           <w:szCs w:val="24"/>
           <w:lang w:val="es-ES"/>
         </w:rPr>
-        <w:t xml:space="preserve">: Puede acceder al </w:t>
-      </w:r>
-      <w:proofErr w:type="spellStart"/>
-      <w:r>
-        <w:rPr>
-          <w:rFonts w:ascii="Times New Roman" w:hAnsi="Times New Roman" w:cs="Times New Roman"/>
-          <w:sz w:val="24"/>
-          <w:szCs w:val="24"/>
-          <w:lang w:val="es-ES"/>
-        </w:rPr>
-        <w:t>login</w:t>
-      </w:r>
-      <w:proofErr w:type="spellEnd"/>
-      <w:r>
-        <w:rPr>
-          <w:rFonts w:ascii="Times New Roman" w:hAnsi="Times New Roman" w:cs="Times New Roman"/>
-          <w:sz w:val="24"/>
-          <w:szCs w:val="24"/>
-          <w:lang w:val="es-ES"/>
-        </w:rPr>
-        <w:t xml:space="preserve"> de forma eficaz para acceder a los permisos.</w:t>
-      </w:r>
+        <w:t xml:space="preserve">: </w:t>
+      </w:r>
+      <w:r>
+        <w:rPr>
+          <w:rFonts w:ascii="Times New Roman" w:hAnsi="Times New Roman" w:cs="Times New Roman"/>
+          <w:sz w:val="24"/>
+          <w:szCs w:val="24"/>
+          <w:lang w:val="es-ES"/>
+        </w:rPr>
+        <w:t xml:space="preserve">Permite el registro o inicio de sesión de manera sencilla, brindando acceso a las secciones restringidas de la página destinadas a usuarios con rol </w:t>
+      </w:r>
+      <w:r>
+        <w:rPr>
+          <w:rFonts w:ascii="Times New Roman" w:hAnsi="Times New Roman" w:cs="Times New Roman"/>
+          <w:sz w:val="24"/>
+          <w:szCs w:val="24"/>
+          <w:lang w:val="es-ES"/>
+        </w:rPr>
+        <w:t>ADMIN</w:t>
+      </w:r>
+      <w:r>
+        <w:rPr>
+          <w:rFonts w:ascii="Times New Roman" w:hAnsi="Times New Roman" w:cs="Times New Roman"/>
+          <w:sz w:val="24"/>
+          <w:szCs w:val="24"/>
+          <w:lang w:val="es-ES"/>
+        </w:rPr>
+        <w:t>.</w:t>
+      </w:r>
+    </w:p>
+    <w:p>
+      <w:pPr>
+        <w:pStyle w:val="Prrafodelista"/>
+        <w:rPr>
+          <w:rFonts w:ascii="Times New Roman" w:hAnsi="Times New Roman" w:cs="Times New Roman"/>
+          <w:sz w:val="24"/>
+          <w:szCs w:val="24"/>
+          <w:lang w:val="es-ES"/>
+        </w:rPr>
+      </w:pPr>
     </w:p>
     <w:p>
       <w:pPr>
@@ -507,7 +489,25 @@
           <w:szCs w:val="24"/>
           <w:lang w:val="es-ES"/>
         </w:rPr>
-        <w:t>Ver datos: Permite visualizar la información, cargada en la base de datos, que se carga en los .</w:t>
+        <w:t xml:space="preserve">Ver datos: Permite visualizar la información, cargada en la base de datos, que se </w:t>
+      </w:r>
+      <w:r>
+        <w:rPr>
+          <w:rFonts w:ascii="Times New Roman" w:hAnsi="Times New Roman" w:cs="Times New Roman"/>
+          <w:sz w:val="24"/>
+          <w:szCs w:val="24"/>
+          <w:lang w:val="es-ES"/>
+        </w:rPr>
+        <w:t>muestra</w:t>
+      </w:r>
+      <w:r>
+        <w:rPr>
+          <w:rFonts w:ascii="Times New Roman" w:hAnsi="Times New Roman" w:cs="Times New Roman"/>
+          <w:sz w:val="24"/>
+          <w:szCs w:val="24"/>
+          <w:lang w:val="es-ES"/>
+        </w:rPr>
+        <w:t xml:space="preserve"> en los .</w:t>
       </w:r>
       <w:proofErr w:type="spellStart"/>
       <w:r>
@@ -565,7 +565,16 @@
           <w:szCs w:val="24"/>
           <w:lang w:val="es-ES"/>
         </w:rPr>
-        <w:t>seis permisos para poder ser asignados únicamente al ADMIN:</w:t>
+        <w:t>siete</w:t>
+      </w:r>
+      <w:r>
+        <w:rPr>
+          <w:rFonts w:ascii="Times New Roman" w:hAnsi="Times New Roman" w:cs="Times New Roman"/>
+          <w:sz w:val="24"/>
+          <w:szCs w:val="24"/>
+          <w:lang w:val="es-ES"/>
+        </w:rPr>
+        <w:t xml:space="preserve"> permisos para poder ser asignados únicamente al ADMIN:</w:t>
       </w:r>
     </w:p>
     <w:p>
@@ -665,25 +674,101 @@
           <w:szCs w:val="24"/>
           <w:lang w:val="es-ES"/>
         </w:rPr>
-        <w:t>Eliminar emprendimiento: D</w:t>
-      </w:r>
-      <w:r>
-        <w:rPr>
-          <w:rFonts w:ascii="Times New Roman" w:hAnsi="Times New Roman" w:cs="Times New Roman"/>
-          <w:sz w:val="24"/>
-          <w:szCs w:val="24"/>
-          <w:lang w:val="es-ES"/>
-        </w:rPr>
-        <w:t>eshace</w:t>
-      </w:r>
-      <w:r>
-        <w:rPr>
-          <w:rFonts w:ascii="Times New Roman" w:hAnsi="Times New Roman" w:cs="Times New Roman"/>
-          <w:sz w:val="24"/>
-          <w:szCs w:val="24"/>
-          <w:lang w:val="es-ES"/>
-        </w:rPr>
-        <w:t xml:space="preserve"> un emprendimiento para que no sea más visible en la página.</w:t>
+        <w:t>Eliminar emprendimiento: Deshace un emprendimiento para que no sea más visible en la página.</w:t>
+      </w:r>
+    </w:p>
+    <w:p>
+      <w:pPr>
+        <w:pStyle w:val="Prrafodelista"/>
+        <w:rPr>
+          <w:rFonts w:ascii="Times New Roman" w:hAnsi="Times New Roman" w:cs="Times New Roman"/>
+          <w:sz w:val="24"/>
+          <w:szCs w:val="24"/>
+          <w:lang w:val="es-ES"/>
+        </w:rPr>
+      </w:pPr>
+    </w:p>
+    <w:p>
+      <w:pPr>
+        <w:ind w:left="360"/>
+        <w:rPr>
+          <w:rFonts w:ascii="Times New Roman" w:hAnsi="Times New Roman" w:cs="Times New Roman"/>
+          <w:sz w:val="24"/>
+          <w:szCs w:val="24"/>
+          <w:lang w:val="es-ES"/>
+        </w:rPr>
+      </w:pPr>
+      <w:r>
+        <w:rPr>
+          <w:rFonts w:ascii="Times New Roman" w:hAnsi="Times New Roman" w:cs="Times New Roman"/>
+          <w:sz w:val="24"/>
+          <w:szCs w:val="24"/>
+          <w:lang w:val="es-ES"/>
+        </w:rPr>
+        <w:lastRenderedPageBreak/>
+        <w:t>Un permiso se encuentra vinculado</w:t>
+      </w:r>
+      <w:r>
+        <w:rPr>
+          <w:rFonts w:ascii="Times New Roman" w:hAnsi="Times New Roman" w:cs="Times New Roman"/>
+          <w:sz w:val="24"/>
+          <w:szCs w:val="24"/>
+          <w:lang w:val="es-ES"/>
+        </w:rPr>
+        <w:t xml:space="preserve"> a la parte de Solicitantes</w:t>
+      </w:r>
+      <w:r>
+        <w:rPr>
+          <w:rFonts w:ascii="Times New Roman" w:hAnsi="Times New Roman" w:cs="Times New Roman"/>
+          <w:sz w:val="24"/>
+          <w:szCs w:val="24"/>
+          <w:lang w:val="es-ES"/>
+        </w:rPr>
+        <w:t>:</w:t>
+      </w:r>
+    </w:p>
+    <w:p>
+      <w:pPr>
+        <w:pStyle w:val="Prrafodelista"/>
+        <w:numPr>
+          <w:ilvl w:val="0"/>
+          <w:numId w:val="5"/>
+        </w:numPr>
+        <w:rPr>
+          <w:rFonts w:ascii="Times New Roman" w:hAnsi="Times New Roman" w:cs="Times New Roman"/>
+          <w:sz w:val="24"/>
+          <w:szCs w:val="24"/>
+          <w:lang w:val="es-ES"/>
+        </w:rPr>
+      </w:pPr>
+      <w:r>
+        <w:rPr>
+          <w:rFonts w:ascii="Times New Roman" w:hAnsi="Times New Roman" w:cs="Times New Roman"/>
+          <w:sz w:val="24"/>
+          <w:szCs w:val="24"/>
+          <w:lang w:val="es-ES"/>
+        </w:rPr>
+        <w:t xml:space="preserve">Descarga Excel: Permite al </w:t>
+      </w:r>
+      <w:proofErr w:type="spellStart"/>
+      <w:r>
+        <w:rPr>
+          <w:rFonts w:ascii="Times New Roman" w:hAnsi="Times New Roman" w:cs="Times New Roman"/>
+          <w:sz w:val="24"/>
+          <w:szCs w:val="24"/>
+          <w:lang w:val="es-ES"/>
+        </w:rPr>
+        <w:t>Admin</w:t>
+      </w:r>
+      <w:proofErr w:type="spellEnd"/>
+      <w:r>
+        <w:rPr>
+          <w:rFonts w:ascii="Times New Roman" w:hAnsi="Times New Roman" w:cs="Times New Roman"/>
+          <w:sz w:val="24"/>
+          <w:szCs w:val="24"/>
+          <w:lang w:val="es-ES"/>
+        </w:rPr>
+        <w:t xml:space="preserve"> la descarga de datos en un archivo Excel según ciertos filtros que se pueden establecer antes de obtener el archivo en formato Excel.</w:t>
       </w:r>
     </w:p>
     <w:p>
@@ -763,61 +848,7 @@
           <w:szCs w:val="24"/>
           <w:lang w:val="es-ES"/>
         </w:rPr>
-        <w:t xml:space="preserve">Permite la </w:t>
-      </w:r>
-      <w:r>
-        <w:rPr>
-          <w:rFonts w:ascii="Times New Roman" w:hAnsi="Times New Roman" w:cs="Times New Roman"/>
-          <w:sz w:val="24"/>
-          <w:szCs w:val="24"/>
-          <w:lang w:val="es-ES"/>
-        </w:rPr>
-        <w:t>carga</w:t>
-      </w:r>
-      <w:r>
-        <w:rPr>
-          <w:rFonts w:ascii="Times New Roman" w:hAnsi="Times New Roman" w:cs="Times New Roman"/>
-          <w:sz w:val="24"/>
-          <w:szCs w:val="24"/>
-          <w:lang w:val="es-ES"/>
-        </w:rPr>
-        <w:t xml:space="preserve"> </w:t>
-      </w:r>
-      <w:r>
-        <w:rPr>
-          <w:rFonts w:ascii="Times New Roman" w:hAnsi="Times New Roman" w:cs="Times New Roman"/>
-          <w:sz w:val="24"/>
-          <w:szCs w:val="24"/>
-          <w:lang w:val="es-ES"/>
-        </w:rPr>
-        <w:t xml:space="preserve">de una nueva noticia </w:t>
-      </w:r>
-      <w:r>
-        <w:rPr>
-          <w:rFonts w:ascii="Times New Roman" w:hAnsi="Times New Roman" w:cs="Times New Roman"/>
-          <w:sz w:val="24"/>
-          <w:szCs w:val="24"/>
-          <w:lang w:val="es-ES"/>
-        </w:rPr>
-        <w:t xml:space="preserve">para ser </w:t>
-      </w:r>
-      <w:r>
-        <w:rPr>
-          <w:rFonts w:ascii="Times New Roman" w:hAnsi="Times New Roman" w:cs="Times New Roman"/>
-          <w:sz w:val="24"/>
-          <w:szCs w:val="24"/>
-          <w:lang w:val="es-ES"/>
-        </w:rPr>
-        <w:t xml:space="preserve">mostrado </w:t>
-      </w:r>
-      <w:r>
-        <w:rPr>
-          <w:rFonts w:ascii="Times New Roman" w:hAnsi="Times New Roman" w:cs="Times New Roman"/>
-          <w:sz w:val="24"/>
-          <w:szCs w:val="24"/>
-          <w:lang w:val="es-ES"/>
-        </w:rPr>
-        <w:t>en la página.</w:t>
+        <w:t>Permite la carga de una nueva noticia para ser mostrado en la página.</w:t>
       </w:r>
     </w:p>
     <w:p>
@@ -841,7 +872,6 @@
           <w:szCs w:val="24"/>
           <w:lang w:val="es-ES"/>
         </w:rPr>
-        <w:lastRenderedPageBreak/>
         <w:t xml:space="preserve">Editar </w:t>
       </w:r>
       <w:r>
@@ -959,31 +989,65 @@
         <w:t>para que no sea más visible en la página.</w:t>
       </w:r>
     </w:p>
+    <w:p>
+      <w:pPr>
+        <w:rPr>
+          <w:rFonts w:ascii="Times New Roman" w:hAnsi="Times New Roman" w:cs="Times New Roman"/>
+          <w:sz w:val="36"/>
+          <w:szCs w:val="36"/>
+          <w:u w:val="single"/>
+          <w:lang w:val="es-ES"/>
+        </w:rPr>
+      </w:pPr>
+    </w:p>
+    <w:p>
+      <w:pPr>
+        <w:jc w:val="center"/>
+        <w:rPr>
+          <w:rFonts w:ascii="Times New Roman" w:hAnsi="Times New Roman" w:cs="Times New Roman"/>
+          <w:sz w:val="24"/>
+          <w:szCs w:val="24"/>
+          <w:lang w:val="es-ES"/>
+        </w:rPr>
+      </w:pPr>
+      <w:r>
+        <w:rPr>
+          <w:rFonts w:ascii="Times New Roman" w:hAnsi="Times New Roman" w:cs="Times New Roman"/>
+          <w:sz w:val="36"/>
+          <w:szCs w:val="36"/>
+          <w:u w:val="single"/>
+          <w:lang w:val="es-ES"/>
+        </w:rPr>
+        <w:t>TABLA DE PERMISOS</w:t>
+      </w:r>
+    </w:p>
     <w:tbl>
       <w:tblPr>
         <w:tblStyle w:val="Tablaconcuadrcula"/>
-        <w:tblpPr w:leftFromText="141" w:rightFromText="141" w:vertAnchor="text" w:tblpXSpec="center" w:tblpY="1"/>
+        <w:tblpPr w:leftFromText="141" w:rightFromText="141" w:vertAnchor="text" w:horzAnchor="margin" w:tblpXSpec="center" w:tblpY="91"/>
         <w:tblOverlap w:val="never"/>
-        <w:tblW w:w="10731" w:type="dxa"/>
+        <w:tblW w:w="10906" w:type="dxa"/>
+        <w:tblLayout w:type="fixed"/>
         <w:tblLook w:val="04A0" w:firstRow="1" w:lastRow="0" w:firstColumn="1" w:lastColumn="0" w:noHBand="0" w:noVBand="1"/>
       </w:tblPr>
       <w:tblGrid>
-        <w:gridCol w:w="1097"/>
-        <w:gridCol w:w="1097"/>
-        <w:gridCol w:w="1789"/>
-        <w:gridCol w:w="1789"/>
-        <w:gridCol w:w="1789"/>
-        <w:gridCol w:w="870"/>
-        <w:gridCol w:w="870"/>
-        <w:gridCol w:w="1430"/>
+        <w:gridCol w:w="1129"/>
+        <w:gridCol w:w="993"/>
+        <w:gridCol w:w="1701"/>
+        <w:gridCol w:w="1559"/>
+        <w:gridCol w:w="1559"/>
+        <w:gridCol w:w="992"/>
+        <w:gridCol w:w="993"/>
+        <w:gridCol w:w="1134"/>
+        <w:gridCol w:w="846"/>
       </w:tblGrid>
       <w:tr>
         <w:trPr>
-          <w:trHeight w:val="1125"/>
+          <w:trHeight w:val="1052"/>
         </w:trPr>
         <w:tc>
           <w:tcPr>
-            <w:tcW w:w="1097" w:type="dxa"/>
+            <w:tcW w:w="1129" w:type="dxa"/>
           </w:tcPr>
           <w:p>
             <w:pPr>
@@ -998,7 +1062,7 @@
         </w:tc>
         <w:tc>
           <w:tcPr>
-            <w:tcW w:w="1097" w:type="dxa"/>
+            <w:tcW w:w="993" w:type="dxa"/>
             <w:vAlign w:val="center"/>
           </w:tcPr>
           <w:p>
@@ -1024,7 +1088,7 @@
         </w:tc>
         <w:tc>
           <w:tcPr>
-            <w:tcW w:w="1789" w:type="dxa"/>
+            <w:tcW w:w="1701" w:type="dxa"/>
             <w:vAlign w:val="center"/>
           </w:tcPr>
           <w:p>
@@ -1050,7 +1114,7 @@
         </w:tc>
         <w:tc>
           <w:tcPr>
-            <w:tcW w:w="1789" w:type="dxa"/>
+            <w:tcW w:w="1559" w:type="dxa"/>
             <w:vAlign w:val="center"/>
           </w:tcPr>
           <w:p>
@@ -1076,7 +1140,7 @@
         </w:tc>
         <w:tc>
           <w:tcPr>
-            <w:tcW w:w="1789" w:type="dxa"/>
+            <w:tcW w:w="1559" w:type="dxa"/>
             <w:vAlign w:val="center"/>
           </w:tcPr>
           <w:p>
@@ -1102,7 +1166,7 @@
         </w:tc>
         <w:tc>
           <w:tcPr>
-            <w:tcW w:w="870" w:type="dxa"/>
+            <w:tcW w:w="992" w:type="dxa"/>
             <w:vAlign w:val="center"/>
           </w:tcPr>
           <w:p>
@@ -1128,7 +1192,7 @@
         </w:tc>
         <w:tc>
           <w:tcPr>
-            <w:tcW w:w="870" w:type="dxa"/>
+            <w:tcW w:w="993" w:type="dxa"/>
             <w:vAlign w:val="center"/>
           </w:tcPr>
           <w:p>
@@ -1154,7 +1218,7 @@
         </w:tc>
         <w:tc>
           <w:tcPr>
-            <w:tcW w:w="1430" w:type="dxa"/>
+            <w:tcW w:w="1134" w:type="dxa"/>
             <w:vAlign w:val="center"/>
           </w:tcPr>
           <w:p>
@@ -1178,11 +1242,40 @@
             </w:r>
           </w:p>
         </w:tc>
+        <w:tc>
+          <w:tcPr>
+            <w:tcW w:w="846" w:type="dxa"/>
+            <w:vAlign w:val="center"/>
+          </w:tcPr>
+          <w:p>
+            <w:pPr>
+              <w:jc w:val="center"/>
+              <w:rPr>
+                <w:rFonts w:ascii="Times New Roman" w:hAnsi="Times New Roman" w:cs="Times New Roman"/>
+                <w:sz w:val="24"/>
+                <w:szCs w:val="24"/>
+                <w:lang w:val="es-ES"/>
+              </w:rPr>
+            </w:pPr>
+            <w:r>
+              <w:rPr>
+                <w:rFonts w:ascii="Times New Roman" w:hAnsi="Times New Roman" w:cs="Times New Roman"/>
+                <w:sz w:val="24"/>
+                <w:szCs w:val="24"/>
+                <w:lang w:val="es-ES"/>
+              </w:rPr>
+              <w:t>Filtrar datos</w:t>
+            </w:r>
+          </w:p>
+        </w:tc>
       </w:tr>
       <w:tr>
+        <w:trPr>
+          <w:trHeight w:val="252"/>
+        </w:trPr>
         <w:tc>
           <w:tcPr>
-            <w:tcW w:w="1097" w:type="dxa"/>
+            <w:tcW w:w="1129" w:type="dxa"/>
           </w:tcPr>
           <w:p>
             <w:pPr>
@@ -1206,7 +1299,7 @@
         </w:tc>
         <w:tc>
           <w:tcPr>
-            <w:tcW w:w="1097" w:type="dxa"/>
+            <w:tcW w:w="993" w:type="dxa"/>
           </w:tcPr>
           <w:p>
             <w:pPr>
@@ -1221,7 +1314,7 @@
         </w:tc>
         <w:tc>
           <w:tcPr>
-            <w:tcW w:w="1789" w:type="dxa"/>
+            <w:tcW w:w="1701" w:type="dxa"/>
           </w:tcPr>
           <w:p>
             <w:pPr>
@@ -1236,7 +1329,7 @@
         </w:tc>
         <w:tc>
           <w:tcPr>
-            <w:tcW w:w="1789" w:type="dxa"/>
+            <w:tcW w:w="1559" w:type="dxa"/>
           </w:tcPr>
           <w:p>
             <w:pPr>
@@ -1251,7 +1344,7 @@
         </w:tc>
         <w:tc>
           <w:tcPr>
-            <w:tcW w:w="1789" w:type="dxa"/>
+            <w:tcW w:w="1559" w:type="dxa"/>
           </w:tcPr>
           <w:p>
             <w:pPr>
@@ -1266,7 +1359,7 @@
         </w:tc>
         <w:tc>
           <w:tcPr>
-            <w:tcW w:w="870" w:type="dxa"/>
+            <w:tcW w:w="992" w:type="dxa"/>
           </w:tcPr>
           <w:p>
             <w:pPr>
@@ -1281,7 +1374,7 @@
         </w:tc>
         <w:tc>
           <w:tcPr>
-            <w:tcW w:w="870" w:type="dxa"/>
+            <w:tcW w:w="993" w:type="dxa"/>
           </w:tcPr>
           <w:p>
             <w:pPr>
@@ -1296,7 +1389,22 @@
         </w:tc>
         <w:tc>
           <w:tcPr>
-            <w:tcW w:w="1430" w:type="dxa"/>
+            <w:tcW w:w="1134" w:type="dxa"/>
+          </w:tcPr>
+          <w:p>
+            <w:pPr>
+              <w:rPr>
+                <w:rFonts w:ascii="Times New Roman" w:hAnsi="Times New Roman" w:cs="Times New Roman"/>
+                <w:sz w:val="24"/>
+                <w:szCs w:val="24"/>
+                <w:lang w:val="es-ES"/>
+              </w:rPr>
+            </w:pPr>
+          </w:p>
+        </w:tc>
+        <w:tc>
+          <w:tcPr>
+            <w:tcW w:w="846" w:type="dxa"/>
           </w:tcPr>
           <w:p>
             <w:pPr>
@@ -1312,11 +1420,11 @@
       </w:tr>
       <w:tr>
         <w:trPr>
-          <w:trHeight w:val="696"/>
+          <w:trHeight w:val="650"/>
         </w:trPr>
         <w:tc>
           <w:tcPr>
-            <w:tcW w:w="1097" w:type="dxa"/>
+            <w:tcW w:w="1129" w:type="dxa"/>
             <w:vAlign w:val="center"/>
           </w:tcPr>
           <w:p>
@@ -1341,7 +1449,7 @@
         </w:tc>
         <w:tc>
           <w:tcPr>
-            <w:tcW w:w="1097" w:type="dxa"/>
+            <w:tcW w:w="993" w:type="dxa"/>
             <w:shd w:val="clear" w:color="auto" w:fill="00B050"/>
           </w:tcPr>
           <w:p>
@@ -1357,7 +1465,7 @@
         </w:tc>
         <w:tc>
           <w:tcPr>
-            <w:tcW w:w="1789" w:type="dxa"/>
+            <w:tcW w:w="1701" w:type="dxa"/>
             <w:shd w:val="clear" w:color="auto" w:fill="00B050"/>
           </w:tcPr>
           <w:p>
@@ -1373,7 +1481,7 @@
         </w:tc>
         <w:tc>
           <w:tcPr>
-            <w:tcW w:w="1789" w:type="dxa"/>
+            <w:tcW w:w="1559" w:type="dxa"/>
             <w:shd w:val="clear" w:color="auto" w:fill="00B050"/>
           </w:tcPr>
           <w:p>
@@ -1389,7 +1497,7 @@
         </w:tc>
         <w:tc>
           <w:tcPr>
-            <w:tcW w:w="1789" w:type="dxa"/>
+            <w:tcW w:w="1559" w:type="dxa"/>
             <w:shd w:val="clear" w:color="auto" w:fill="00B050"/>
           </w:tcPr>
           <w:p>
@@ -1405,7 +1513,7 @@
         </w:tc>
         <w:tc>
           <w:tcPr>
-            <w:tcW w:w="870" w:type="dxa"/>
+            <w:tcW w:w="992" w:type="dxa"/>
             <w:shd w:val="clear" w:color="auto" w:fill="00B050"/>
           </w:tcPr>
           <w:p>
@@ -1421,7 +1529,7 @@
         </w:tc>
         <w:tc>
           <w:tcPr>
-            <w:tcW w:w="870" w:type="dxa"/>
+            <w:tcW w:w="993" w:type="dxa"/>
             <w:shd w:val="clear" w:color="auto" w:fill="00B050"/>
           </w:tcPr>
           <w:p>
@@ -1437,7 +1545,23 @@
         </w:tc>
         <w:tc>
           <w:tcPr>
-            <w:tcW w:w="1430" w:type="dxa"/>
+            <w:tcW w:w="1134" w:type="dxa"/>
+            <w:shd w:val="clear" w:color="auto" w:fill="00B050"/>
+          </w:tcPr>
+          <w:p>
+            <w:pPr>
+              <w:rPr>
+                <w:rFonts w:ascii="Times New Roman" w:hAnsi="Times New Roman" w:cs="Times New Roman"/>
+                <w:sz w:val="24"/>
+                <w:szCs w:val="24"/>
+                <w:lang w:val="es-ES"/>
+              </w:rPr>
+            </w:pPr>
+          </w:p>
+        </w:tc>
+        <w:tc>
+          <w:tcPr>
+            <w:tcW w:w="846" w:type="dxa"/>
             <w:shd w:val="clear" w:color="auto" w:fill="00B050"/>
           </w:tcPr>
           <w:p>
@@ -1454,11 +1578,11 @@
       </w:tr>
       <w:tr>
         <w:trPr>
-          <w:trHeight w:val="692"/>
+          <w:trHeight w:val="647"/>
         </w:trPr>
         <w:tc>
           <w:tcPr>
-            <w:tcW w:w="1097" w:type="dxa"/>
+            <w:tcW w:w="1129" w:type="dxa"/>
             <w:vAlign w:val="center"/>
           </w:tcPr>
           <w:p>
@@ -1483,7 +1607,7 @@
         </w:tc>
         <w:tc>
           <w:tcPr>
-            <w:tcW w:w="1097" w:type="dxa"/>
+            <w:tcW w:w="993" w:type="dxa"/>
             <w:shd w:val="clear" w:color="auto" w:fill="FF0000"/>
           </w:tcPr>
           <w:p>
@@ -1499,7 +1623,7 @@
         </w:tc>
         <w:tc>
           <w:tcPr>
-            <w:tcW w:w="1789" w:type="dxa"/>
+            <w:tcW w:w="1701" w:type="dxa"/>
             <w:shd w:val="clear" w:color="auto" w:fill="FF0000"/>
           </w:tcPr>
           <w:p>
@@ -1515,7 +1639,7 @@
         </w:tc>
         <w:tc>
           <w:tcPr>
-            <w:tcW w:w="1789" w:type="dxa"/>
+            <w:tcW w:w="1559" w:type="dxa"/>
             <w:shd w:val="clear" w:color="auto" w:fill="FF0000"/>
           </w:tcPr>
           <w:p>
@@ -1531,7 +1655,7 @@
         </w:tc>
         <w:tc>
           <w:tcPr>
-            <w:tcW w:w="1789" w:type="dxa"/>
+            <w:tcW w:w="1559" w:type="dxa"/>
             <w:shd w:val="clear" w:color="auto" w:fill="FF0000"/>
           </w:tcPr>
           <w:p>
@@ -1547,7 +1671,7 @@
         </w:tc>
         <w:tc>
           <w:tcPr>
-            <w:tcW w:w="870" w:type="dxa"/>
+            <w:tcW w:w="992" w:type="dxa"/>
             <w:shd w:val="clear" w:color="auto" w:fill="FF0000"/>
           </w:tcPr>
           <w:p>
@@ -1563,7 +1687,7 @@
         </w:tc>
         <w:tc>
           <w:tcPr>
-            <w:tcW w:w="870" w:type="dxa"/>
+            <w:tcW w:w="993" w:type="dxa"/>
             <w:shd w:val="clear" w:color="auto" w:fill="FF0000"/>
           </w:tcPr>
           <w:p>
@@ -1579,7 +1703,23 @@
         </w:tc>
         <w:tc>
           <w:tcPr>
-            <w:tcW w:w="1430" w:type="dxa"/>
+            <w:tcW w:w="1134" w:type="dxa"/>
+            <w:shd w:val="clear" w:color="auto" w:fill="FF0000"/>
+          </w:tcPr>
+          <w:p>
+            <w:pPr>
+              <w:rPr>
+                <w:rFonts w:ascii="Times New Roman" w:hAnsi="Times New Roman" w:cs="Times New Roman"/>
+                <w:sz w:val="24"/>
+                <w:szCs w:val="24"/>
+                <w:lang w:val="es-ES"/>
+              </w:rPr>
+            </w:pPr>
+          </w:p>
+        </w:tc>
+        <w:tc>
+          <w:tcPr>
+            <w:tcW w:w="846" w:type="dxa"/>
             <w:shd w:val="clear" w:color="auto" w:fill="FF0000"/>
           </w:tcPr>
           <w:p>
@@ -1608,7 +1748,7 @@
         <w:outlineLvl w:val="1"/>
         <w:rPr>
           <w:rFonts w:ascii="Times New Roman" w:hAnsi="Times New Roman" w:cs="Times New Roman"/>
-          <w:sz w:val="40"/>
+          <w:sz w:val="48"/>
           <w:szCs w:val="40"/>
           <w:u w:val="single"/>
           <w:lang w:val="es-ES"/>
@@ -1617,12 +1757,142 @@
       <w:r>
         <w:rPr>
           <w:rFonts w:ascii="Times New Roman" w:hAnsi="Times New Roman" w:cs="Times New Roman"/>
-          <w:sz w:val="40"/>
+          <w:sz w:val="48"/>
           <w:szCs w:val="40"/>
           <w:u w:val="single"/>
           <w:lang w:val="es-ES"/>
         </w:rPr>
-        <w:t>Conclusión:</w:t>
+        <w:t>CONCLUSIÓN</w:t>
+      </w:r>
+      <w:r>
+        <w:rPr>
+          <w:rFonts w:ascii="Times New Roman" w:hAnsi="Times New Roman" w:cs="Times New Roman"/>
+          <w:sz w:val="48"/>
+          <w:szCs w:val="40"/>
+          <w:u w:val="single"/>
+          <w:lang w:val="es-ES"/>
+        </w:rPr>
+        <w:t>:</w:t>
+      </w:r>
+    </w:p>
+    <w:p>
+      <w:pPr>
+        <w:pStyle w:val="NormalWeb"/>
+        <w:rPr>
+          <w:rFonts w:eastAsiaTheme="minorHAnsi"/>
+          <w:lang w:val="es-ES" w:eastAsia="en-US"/>
+        </w:rPr>
+      </w:pPr>
+      <w:r>
+        <w:rPr>
+          <w:rFonts w:eastAsiaTheme="minorHAnsi"/>
+          <w:lang w:val="es-ES" w:eastAsia="en-US"/>
+        </w:rPr>
+        <w:t xml:space="preserve">La implementación del paquete </w:t>
+      </w:r>
+      <w:proofErr w:type="spellStart"/>
+      <w:r>
+        <w:rPr>
+          <w:rFonts w:eastAsiaTheme="minorHAnsi"/>
+          <w:b/>
+          <w:bCs/>
+          <w:lang w:val="es-ES" w:eastAsia="en-US"/>
+        </w:rPr>
+        <w:t>Laravel-permission</w:t>
+      </w:r>
+      <w:proofErr w:type="spellEnd"/>
+      <w:r>
+        <w:rPr>
+          <w:rFonts w:eastAsiaTheme="minorHAnsi"/>
+          <w:lang w:val="es-ES" w:eastAsia="en-US"/>
+        </w:rPr>
+        <w:t xml:space="preserve"> ha aportado múltiples beneficios en distintos componentes del</w:t>
+      </w:r>
+      <w:r>
+        <w:rPr>
+          <w:rFonts w:eastAsiaTheme="minorHAnsi"/>
+          <w:lang w:val="es-ES" w:eastAsia="en-US"/>
+        </w:rPr>
+        <w:t xml:space="preserve"> sistema, los cuales se detallaran</w:t>
+      </w:r>
+      <w:r>
+        <w:rPr>
+          <w:rFonts w:eastAsiaTheme="minorHAnsi"/>
+          <w:lang w:val="es-ES" w:eastAsia="en-US"/>
+        </w:rPr>
+        <w:t xml:space="preserve"> a continuación.</w:t>
+      </w:r>
+    </w:p>
+    <w:p>
+      <w:pPr>
+        <w:pStyle w:val="NormalWeb"/>
+        <w:rPr>
+          <w:rFonts w:eastAsiaTheme="minorHAnsi"/>
+          <w:lang w:val="es-ES" w:eastAsia="en-US"/>
+        </w:rPr>
+      </w:pPr>
+      <w:r>
+        <w:rPr>
+          <w:rFonts w:eastAsiaTheme="minorHAnsi"/>
+          <w:lang w:val="es-ES" w:eastAsia="en-US"/>
+        </w:rPr>
+        <w:t>En cuanto al Ruteo,</w:t>
+      </w:r>
+      <w:r>
+        <w:rPr>
+          <w:rFonts w:eastAsiaTheme="minorHAnsi"/>
+          <w:lang w:val="es-ES" w:eastAsia="en-US"/>
+        </w:rPr>
+        <w:t xml:space="preserve"> nos permitió proteger rutas </w:t>
+      </w:r>
+      <w:r>
+        <w:rPr>
+          <w:rFonts w:eastAsiaTheme="minorHAnsi"/>
+          <w:lang w:val="es-ES" w:eastAsia="en-US"/>
+        </w:rPr>
+        <w:t>mediante</w:t>
+      </w:r>
+      <w:r>
+        <w:rPr>
+          <w:rFonts w:eastAsiaTheme="minorHAnsi"/>
+          <w:lang w:val="es-ES" w:eastAsia="en-US"/>
+        </w:rPr>
+        <w:t xml:space="preserve"> Middleware</w:t>
+      </w:r>
+      <w:r>
+        <w:rPr>
+          <w:rFonts w:eastAsiaTheme="minorHAnsi"/>
+          <w:lang w:val="es-ES" w:eastAsia="en-US"/>
+        </w:rPr>
+        <w:t>,</w:t>
+      </w:r>
+      <w:r>
+        <w:rPr>
+          <w:rFonts w:eastAsiaTheme="minorHAnsi"/>
+          <w:lang w:val="es-ES" w:eastAsia="en-US"/>
+        </w:rPr>
+        <w:t xml:space="preserve"> </w:t>
+      </w:r>
+      <w:r>
+        <w:rPr>
+          <w:rFonts w:eastAsiaTheme="minorHAnsi"/>
+          <w:lang w:val="es-ES" w:eastAsia="en-US"/>
+        </w:rPr>
+        <w:t>asegurando que solo los usuarios con los permisos correspondientes asignados a sus roles puedan acceder a determinadas funciones del controlador. Esto</w:t>
+      </w:r>
+      <w:r>
+        <w:rPr>
+          <w:rFonts w:eastAsiaTheme="minorHAnsi"/>
+          <w:lang w:val="es-ES" w:eastAsia="en-US"/>
+        </w:rPr>
+        <w:t xml:space="preserve"> logró fortalecer</w:t>
+      </w:r>
+      <w:r>
+        <w:rPr>
+          <w:rFonts w:eastAsiaTheme="minorHAnsi"/>
+          <w:lang w:val="es-ES" w:eastAsia="en-US"/>
+        </w:rPr>
+        <w:t xml:space="preserve"> la seguridad y la organización del acceso a los recursos.</w:t>
       </w:r>
     </w:p>
     <w:p>
@@ -1643,6 +1913,15 @@
           <w:lang w:val="es-ES"/>
         </w:rPr>
       </w:pPr>
+      <w:r>
+        <w:rPr>
+          <w:rFonts w:ascii="Times New Roman" w:hAnsi="Times New Roman" w:cs="Times New Roman"/>
+          <w:sz w:val="24"/>
+          <w:szCs w:val="24"/>
+          <w:lang w:val="es-ES"/>
+        </w:rPr>
+        <w:t xml:space="preserve">En el manejo de sesión en el </w:t>
+      </w:r>
       <w:proofErr w:type="spellStart"/>
       <w:r>
         <w:rPr>
@@ -1651,7 +1930,7 @@
           <w:szCs w:val="24"/>
           <w:lang w:val="es-ES"/>
         </w:rPr>
-        <w:t>Laravel-permission</w:t>
+        <w:t>Frontend</w:t>
       </w:r>
       <w:proofErr w:type="spellEnd"/>
       <w:r>
@@ -1661,18 +1940,177 @@
           <w:szCs w:val="24"/>
           <w:lang w:val="es-ES"/>
         </w:rPr>
-        <w:t xml:space="preserve"> nos ha </w:t>
+        <w:t xml:space="preserve">, su </w:t>
+      </w:r>
+      <w:r>
+        <w:rPr>
+          <w:rFonts w:ascii="Times New Roman" w:hAnsi="Times New Roman" w:cs="Times New Roman"/>
+          <w:sz w:val="24"/>
+          <w:szCs w:val="24"/>
+          <w:lang w:val="es-ES"/>
+        </w:rPr>
+        <w:t xml:space="preserve">excelente manipulación </w:t>
+      </w:r>
+      <w:r>
+        <w:rPr>
+          <w:rFonts w:ascii="Times New Roman" w:hAnsi="Times New Roman" w:cs="Times New Roman"/>
+          <w:sz w:val="24"/>
+          <w:szCs w:val="24"/>
+          <w:lang w:val="es-ES"/>
+        </w:rPr>
+        <w:t>de</w:t>
+      </w:r>
+      <w:r>
+        <w:rPr>
+          <w:rFonts w:ascii="Times New Roman" w:hAnsi="Times New Roman" w:cs="Times New Roman"/>
+          <w:sz w:val="24"/>
+          <w:szCs w:val="24"/>
+          <w:lang w:val="es-ES"/>
+        </w:rPr>
+        <w:t xml:space="preserve"> datos permite </w:t>
+      </w:r>
+      <w:r>
+        <w:rPr>
+          <w:rFonts w:ascii="Times New Roman" w:hAnsi="Times New Roman" w:cs="Times New Roman"/>
+          <w:sz w:val="24"/>
+          <w:szCs w:val="24"/>
+          <w:lang w:val="es-ES"/>
+        </w:rPr>
+        <w:t>consultar</w:t>
+      </w:r>
+      <w:r>
+        <w:rPr>
+          <w:rFonts w:ascii="Times New Roman" w:hAnsi="Times New Roman" w:cs="Times New Roman"/>
+          <w:sz w:val="24"/>
+          <w:szCs w:val="24"/>
+          <w:lang w:val="es-ES"/>
+        </w:rPr>
+        <w:t>, de forma sencilla,</w:t>
+      </w:r>
+      <w:r>
+        <w:rPr>
+          <w:rFonts w:ascii="Times New Roman" w:hAnsi="Times New Roman" w:cs="Times New Roman"/>
+          <w:sz w:val="24"/>
+          <w:szCs w:val="24"/>
+          <w:lang w:val="es-ES"/>
+        </w:rPr>
+        <w:t xml:space="preserve"> si ha iniciado sesión o si tiene un rol/permiso asignado, permitiendo que, en dos líneas, se pueda hacer este control de una forma completamente </w:t>
+      </w:r>
+      <w:r>
+        <w:rPr>
+          <w:rFonts w:ascii="Times New Roman" w:hAnsi="Times New Roman" w:cs="Times New Roman"/>
+          <w:sz w:val="24"/>
+          <w:szCs w:val="24"/>
+          <w:lang w:val="es-ES"/>
+        </w:rPr>
+        <w:t>segura,</w:t>
+      </w:r>
+      <w:r>
+        <w:rPr>
+          <w:rFonts w:ascii="Times New Roman" w:hAnsi="Times New Roman" w:cs="Times New Roman"/>
+          <w:sz w:val="24"/>
+          <w:szCs w:val="24"/>
+          <w:lang w:val="es-ES"/>
+        </w:rPr>
+        <w:t xml:space="preserve"> </w:t>
+      </w:r>
+      <w:r>
+        <w:rPr>
+          <w:rFonts w:ascii="Times New Roman" w:hAnsi="Times New Roman" w:cs="Times New Roman"/>
+          <w:sz w:val="24"/>
+          <w:szCs w:val="24"/>
+          <w:lang w:val="es-ES"/>
+        </w:rPr>
+        <w:t>simple</w:t>
+      </w:r>
+      <w:r>
+        <w:rPr>
+          <w:rFonts w:ascii="Times New Roman" w:hAnsi="Times New Roman" w:cs="Times New Roman"/>
+          <w:sz w:val="24"/>
+          <w:szCs w:val="24"/>
+          <w:lang w:val="es-ES"/>
+        </w:rPr>
+        <w:t xml:space="preserve"> y rápida</w:t>
+      </w:r>
+      <w:r>
+        <w:rPr>
+          <w:rFonts w:ascii="Times New Roman" w:hAnsi="Times New Roman" w:cs="Times New Roman"/>
+          <w:sz w:val="24"/>
+          <w:szCs w:val="24"/>
+          <w:lang w:val="es-ES"/>
+        </w:rPr>
+        <w:t>.</w:t>
       </w:r>
       <w:bookmarkStart w:id="0" w:name="_GoBack"/>
       <w:bookmarkEnd w:id="0"/>
-      <w:r>
-        <w:rPr>
-          <w:rFonts w:ascii="Times New Roman" w:hAnsi="Times New Roman" w:cs="Times New Roman"/>
-          <w:sz w:val="24"/>
-          <w:szCs w:val="24"/>
-          <w:lang w:val="es-ES"/>
-        </w:rPr>
-        <w:t>brindado varios beneficios, los cuales se especificaran a continuación.</w:t>
+    </w:p>
+    <w:p>
+      <w:pPr>
+        <w:pStyle w:val="NormalWeb"/>
+      </w:pPr>
+      <w:r>
+        <w:lastRenderedPageBreak/>
+        <w:t xml:space="preserve">En el </w:t>
+      </w:r>
+      <w:r>
+        <w:rPr>
+          <w:rStyle w:val="Textoennegrita"/>
+        </w:rPr>
+        <w:t xml:space="preserve">manejo de sesiones desde el </w:t>
+      </w:r>
+      <w:proofErr w:type="spellStart"/>
+      <w:r>
+        <w:rPr>
+          <w:rStyle w:val="Textoennegrita"/>
+        </w:rPr>
+        <w:t>frontend</w:t>
+      </w:r>
+      <w:proofErr w:type="spellEnd"/>
+      <w:r>
+        <w:t xml:space="preserve">, </w:t>
+      </w:r>
+      <w:r>
+        <w:t xml:space="preserve">nos </w:t>
+      </w:r>
+      <w:r>
+        <w:t>facilitó la verificación de autenticación y permisos de forma sencilla y eficiente. Con apenas unas pocas líneas de código, se puede comprobar si un usuario ha iniciado sesión y si posee un rol o permiso específico, lo que agiliza el desarrollo sin comprometer la seguridad.</w:t>
+      </w:r>
+    </w:p>
+    <w:p>
+      <w:pPr>
+        <w:pStyle w:val="NormalWeb"/>
+      </w:pPr>
+      <w:r>
+        <w:t xml:space="preserve">En general, la integración de </w:t>
+      </w:r>
+      <w:proofErr w:type="spellStart"/>
+      <w:r>
+        <w:t>Laravel-permission</w:t>
+      </w:r>
+      <w:proofErr w:type="spellEnd"/>
+      <w:r>
+        <w:t xml:space="preserve"> fue </w:t>
+      </w:r>
+      <w:r>
+        <w:rPr>
+          <w:rStyle w:val="Textoennegrita"/>
+        </w:rPr>
+        <w:t>sencilla,</w:t>
+      </w:r>
+      <w:r>
+        <w:rPr>
+          <w:rStyle w:val="Textoennegrita"/>
+        </w:rPr>
+        <w:t xml:space="preserve"> liviana</w:t>
+      </w:r>
+      <w:r>
+        <w:rPr>
+          <w:rStyle w:val="Textoennegrita"/>
+        </w:rPr>
+        <w:t xml:space="preserve"> y ágil</w:t>
+      </w:r>
+      <w:r>
+        <w:t>, mejorando significativamente el control de acceso. Nos permitió gestionar roles y permisos de manera clara, estructurada y fácilmente escalable, optimizando tanto la implementación como el mantenimiento del sistema.</w:t>
       </w:r>
     </w:p>
     <w:p>
@@ -1690,18 +2128,8 @@
           <w:rFonts w:ascii="Times New Roman" w:hAnsi="Times New Roman" w:cs="Times New Roman"/>
           <w:sz w:val="24"/>
           <w:szCs w:val="24"/>
-          <w:lang w:val="es-ES"/>
-        </w:rPr>
-      </w:pPr>
-      <w:r>
-        <w:rPr>
-          <w:rFonts w:ascii="Times New Roman" w:hAnsi="Times New Roman" w:cs="Times New Roman"/>
-          <w:sz w:val="24"/>
-          <w:szCs w:val="24"/>
-          <w:lang w:val="es-ES"/>
-        </w:rPr>
-        <w:t>Detallando las ventajas que nos ha permitido tener en el Ruteo, este nos permitió proteger rutas a través de Middleware para que, solamente, puedan acceder a ciertas funciones del controlador los usuarios que tenían específicamente asignado un permiso en su rol.</w:t>
-      </w:r>
+        </w:rPr>
+      </w:pPr>
     </w:p>
     <w:p>
       <w:pPr>
@@ -1721,111 +2149,6 @@
           <w:lang w:val="es-ES"/>
         </w:rPr>
       </w:pPr>
-      <w:r>
-        <w:rPr>
-          <w:rFonts w:ascii="Times New Roman" w:hAnsi="Times New Roman" w:cs="Times New Roman"/>
-          <w:sz w:val="24"/>
-          <w:szCs w:val="24"/>
-          <w:lang w:val="es-ES"/>
-        </w:rPr>
-        <w:t xml:space="preserve">En el manejo de sesión en el </w:t>
-      </w:r>
-      <w:proofErr w:type="spellStart"/>
-      <w:r>
-        <w:rPr>
-          <w:rFonts w:ascii="Times New Roman" w:hAnsi="Times New Roman" w:cs="Times New Roman"/>
-          <w:sz w:val="24"/>
-          <w:szCs w:val="24"/>
-          <w:lang w:val="es-ES"/>
-        </w:rPr>
-        <w:t>Frontend</w:t>
-      </w:r>
-      <w:proofErr w:type="spellEnd"/>
-      <w:r>
-        <w:rPr>
-          <w:rFonts w:ascii="Times New Roman" w:hAnsi="Times New Roman" w:cs="Times New Roman"/>
-          <w:sz w:val="24"/>
-          <w:szCs w:val="24"/>
-          <w:lang w:val="es-ES"/>
-        </w:rPr>
-        <w:t xml:space="preserve">, su manejo de datos es completamente sencillo consultar si ha iniciado sesión o si tiene un rol/permiso asignado, permitiendo que, en dos líneas, se pueda hacer este control de una forma completamente </w:t>
-      </w:r>
-      <w:r>
-        <w:rPr>
-          <w:rFonts w:ascii="Times New Roman" w:hAnsi="Times New Roman" w:cs="Times New Roman"/>
-          <w:sz w:val="24"/>
-          <w:szCs w:val="24"/>
-          <w:lang w:val="es-ES"/>
-        </w:rPr>
-        <w:t>segura, rápida y fácil.</w:t>
-      </w:r>
-    </w:p>
-    <w:p>
-      <w:pPr>
-        <w:pBdr>
-          <w:top w:val="single" w:sz="2" w:space="0" w:color="E5E7EB"/>
-          <w:left w:val="single" w:sz="2" w:space="0" w:color="E5E7EB"/>
-          <w:bottom w:val="single" w:sz="2" w:space="0" w:color="E5E7EB"/>
-          <w:right w:val="single" w:sz="2" w:space="0" w:color="E5E7EB"/>
-        </w:pBdr>
-        <w:shd w:val="clear" w:color="auto" w:fill="FFFFFF"/>
-        <w:spacing w:before="480" w:after="240" w:line="240" w:lineRule="auto"/>
-        <w:outlineLvl w:val="1"/>
-        <w:rPr>
-          <w:rFonts w:ascii="Times New Roman" w:hAnsi="Times New Roman" w:cs="Times New Roman"/>
-          <w:sz w:val="24"/>
-          <w:szCs w:val="24"/>
-          <w:lang w:val="es-ES"/>
-        </w:rPr>
-      </w:pPr>
-      <w:r>
-        <w:rPr>
-          <w:rFonts w:ascii="Times New Roman" w:hAnsi="Times New Roman" w:cs="Times New Roman"/>
-          <w:sz w:val="24"/>
-          <w:szCs w:val="24"/>
-          <w:lang w:val="es-ES"/>
-        </w:rPr>
-        <w:t xml:space="preserve">La implementación de </w:t>
-      </w:r>
-      <w:proofErr w:type="spellStart"/>
-      <w:r>
-        <w:rPr>
-          <w:rFonts w:ascii="Times New Roman" w:hAnsi="Times New Roman" w:cs="Times New Roman"/>
-          <w:sz w:val="24"/>
-          <w:szCs w:val="24"/>
-          <w:lang w:val="es-ES"/>
-        </w:rPr>
-        <w:t>laravel-permission</w:t>
-      </w:r>
-      <w:proofErr w:type="spellEnd"/>
-      <w:r>
-        <w:rPr>
-          <w:rFonts w:ascii="Times New Roman" w:hAnsi="Times New Roman" w:cs="Times New Roman"/>
-          <w:sz w:val="24"/>
-          <w:szCs w:val="24"/>
-          <w:lang w:val="es-ES"/>
-        </w:rPr>
-        <w:t xml:space="preserve"> nos permitió una integración sencilla y rápida para el manejo de las sesiones, permitiendo agilizar nuestro trabajo, obtener una fácil comprensión del manejo de los permisos y roles que se le puede asignar a un usuario y tener un control de acceso preciso al tener que, especificar las autorizaciones pertinentes a cierto Rol.</w:t>
-      </w:r>
-    </w:p>
-    <w:p>
-      <w:pPr>
-        <w:pBdr>
-          <w:top w:val="single" w:sz="2" w:space="0" w:color="E5E7EB"/>
-          <w:left w:val="single" w:sz="2" w:space="0" w:color="E5E7EB"/>
-          <w:bottom w:val="single" w:sz="2" w:space="0" w:color="E5E7EB"/>
-          <w:right w:val="single" w:sz="2" w:space="0" w:color="E5E7EB"/>
-        </w:pBdr>
-        <w:shd w:val="clear" w:color="auto" w:fill="FFFFFF"/>
-        <w:spacing w:before="480" w:after="240" w:line="240" w:lineRule="auto"/>
-        <w:outlineLvl w:val="1"/>
-        <w:rPr>
-          <w:rFonts w:ascii="Times New Roman" w:hAnsi="Times New Roman" w:cs="Times New Roman"/>
-          <w:sz w:val="24"/>
-          <w:szCs w:val="24"/>
-          <w:lang w:val="es-ES"/>
-        </w:rPr>
-      </w:pPr>
     </w:p>
     <w:p>
       <w:pPr>
@@ -1857,6 +2180,7 @@
       </w:pPr>
     </w:p>
     <w:sectPr>
+      <w:footerReference w:type="default" r:id="rId8"/>
       <w:pgSz w:w="11906" w:h="16838"/>
       <w:pgMar w:top="1417" w:right="1701" w:bottom="1417" w:left="1701" w:header="708" w:footer="708" w:gutter="0"/>
       <w:cols w:space="708"/>
@@ -1866,6 +2190,193 @@
 </w:document>
 </file>
 
+<file path=word/endnotes.xml><?xml version="1.0" encoding="utf-8"?>
+<w:endnotes xmlns:wpc="http://schemas.microsoft.com/office/word/2010/wordprocessingCanvas" xmlns:mc="http://schemas.openxmlformats.org/markup-compatibility/2006" xmlns:o="urn:schemas-microsoft-com:office:office" xmlns:r="http://schemas.openxmlformats.org/officeDocument/2006/relationships" xmlns:m="http://schemas.openxmlformats.org/officeDocument/2006/math" xmlns:v="urn:schemas-microsoft-com:vml" xmlns:wp14="http://schemas.microsoft.com/office/word/2010/wordprocessingDrawing" xmlns:wp="http://schemas.openxmlformats.org/drawingml/2006/wordprocessingDrawing" xmlns:w10="urn:schemas-microsoft-com:office:word" xmlns:w="http://schemas.openxmlformats.org/wordprocessingml/2006/main" xmlns:w14="http://schemas.microsoft.com/office/word/2010/wordml" xmlns:w15="http://schemas.microsoft.com/office/word/2012/wordml" xmlns:wpg="http://schemas.microsoft.com/office/word/2010/wordprocessingGroup" xmlns:wpi="http://schemas.microsoft.com/office/word/2010/wordprocessingInk" xmlns:wne="http://schemas.microsoft.com/office/word/2006/wordml" xmlns:wps="http://schemas.microsoft.com/office/word/2010/wordprocessingShape" mc:Ignorable="w14 w15 wp14">
+  <w:endnote w:type="separator" w:id="-1">
+    <w:p>
+      <w:pPr>
+        <w:spacing w:after="0" w:line="240" w:lineRule="auto"/>
+      </w:pPr>
+      <w:r>
+        <w:separator/>
+      </w:r>
+    </w:p>
+  </w:endnote>
+  <w:endnote w:type="continuationSeparator" w:id="0">
+    <w:p>
+      <w:pPr>
+        <w:spacing w:after="0" w:line="240" w:lineRule="auto"/>
+      </w:pPr>
+      <w:r>
+        <w:continuationSeparator/>
+      </w:r>
+    </w:p>
+  </w:endnote>
+</w:endnotes>
+</file>
+
+<file path=word/footer1.xml><?xml version="1.0" encoding="utf-8"?>
+<w:ftr xmlns:wpc="http://schemas.microsoft.com/office/word/2010/wordprocessingCanvas" xmlns:mc="http://schemas.openxmlformats.org/markup-compatibility/2006" xmlns:o="urn:schemas-microsoft-com:office:office" xmlns:r="http://schemas.openxmlformats.org/officeDocument/2006/relationships" xmlns:m="http://schemas.openxmlformats.org/officeDocument/2006/math" xmlns:v="urn:schemas-microsoft-com:vml" xmlns:wp14="http://schemas.microsoft.com/office/word/2010/wordprocessingDrawing" xmlns:wp="http://schemas.openxmlformats.org/drawingml/2006/wordprocessingDrawing" xmlns:w10="urn:schemas-microsoft-com:office:word" xmlns:w="http://schemas.openxmlformats.org/wordprocessingml/2006/main" xmlns:w14="http://schemas.microsoft.com/office/word/2010/wordml" xmlns:w15="http://schemas.microsoft.com/office/word/2012/wordml" xmlns:wpg="http://schemas.microsoft.com/office/word/2010/wordprocessingGroup" xmlns:wpi="http://schemas.microsoft.com/office/word/2010/wordprocessingInk" xmlns:wne="http://schemas.microsoft.com/office/word/2006/wordml" xmlns:wps="http://schemas.microsoft.com/office/word/2010/wordprocessingShape" mc:Ignorable="w14 w15 wp14">
+  <w:p>
+    <w:pPr>
+      <w:tabs>
+        <w:tab w:val="center" w:pos="4550"/>
+        <w:tab w:val="left" w:pos="5818"/>
+      </w:tabs>
+      <w:ind w:right="260"/>
+      <w:jc w:val="right"/>
+      <w:rPr>
+        <w:color w:val="222A35" w:themeColor="text2" w:themeShade="80"/>
+        <w:sz w:val="24"/>
+        <w:szCs w:val="24"/>
+      </w:rPr>
+    </w:pPr>
+    <w:r>
+      <w:rPr>
+        <w:color w:val="8496B0" w:themeColor="text2" w:themeTint="99"/>
+        <w:spacing w:val="60"/>
+        <w:sz w:val="24"/>
+        <w:szCs w:val="24"/>
+        <w:lang w:val="es-ES"/>
+      </w:rPr>
+      <w:t>Página</w:t>
+    </w:r>
+    <w:r>
+      <w:rPr>
+        <w:color w:val="8496B0" w:themeColor="text2" w:themeTint="99"/>
+        <w:sz w:val="24"/>
+        <w:szCs w:val="24"/>
+        <w:lang w:val="es-ES"/>
+      </w:rPr>
+      <w:t xml:space="preserve"> </w:t>
+    </w:r>
+    <w:r>
+      <w:rPr>
+        <w:color w:val="323E4F" w:themeColor="text2" w:themeShade="BF"/>
+        <w:sz w:val="24"/>
+        <w:szCs w:val="24"/>
+      </w:rPr>
+      <w:fldChar w:fldCharType="begin"/>
+    </w:r>
+    <w:r>
+      <w:rPr>
+        <w:color w:val="323E4F" w:themeColor="text2" w:themeShade="BF"/>
+        <w:sz w:val="24"/>
+        <w:szCs w:val="24"/>
+      </w:rPr>
+      <w:instrText>PAGE   \* MERGEFORMAT</w:instrText>
+    </w:r>
+    <w:r>
+      <w:rPr>
+        <w:color w:val="323E4F" w:themeColor="text2" w:themeShade="BF"/>
+        <w:sz w:val="24"/>
+        <w:szCs w:val="24"/>
+      </w:rPr>
+      <w:fldChar w:fldCharType="separate"/>
+    </w:r>
+    <w:r>
+      <w:rPr>
+        <w:noProof/>
+        <w:color w:val="323E4F" w:themeColor="text2" w:themeShade="BF"/>
+        <w:sz w:val="24"/>
+        <w:szCs w:val="24"/>
+        <w:lang w:val="es-ES"/>
+      </w:rPr>
+      <w:t>3</w:t>
+    </w:r>
+    <w:r>
+      <w:rPr>
+        <w:color w:val="323E4F" w:themeColor="text2" w:themeShade="BF"/>
+        <w:sz w:val="24"/>
+        <w:szCs w:val="24"/>
+      </w:rPr>
+      <w:fldChar w:fldCharType="end"/>
+    </w:r>
+    <w:r>
+      <w:rPr>
+        <w:color w:val="323E4F" w:themeColor="text2" w:themeShade="BF"/>
+        <w:sz w:val="24"/>
+        <w:szCs w:val="24"/>
+        <w:lang w:val="es-ES"/>
+      </w:rPr>
+      <w:t xml:space="preserve"> | </w:t>
+    </w:r>
+    <w:r>
+      <w:rPr>
+        <w:color w:val="323E4F" w:themeColor="text2" w:themeShade="BF"/>
+        <w:sz w:val="24"/>
+        <w:szCs w:val="24"/>
+      </w:rPr>
+      <w:fldChar w:fldCharType="begin"/>
+    </w:r>
+    <w:r>
+      <w:rPr>
+        <w:color w:val="323E4F" w:themeColor="text2" w:themeShade="BF"/>
+        <w:sz w:val="24"/>
+        <w:szCs w:val="24"/>
+      </w:rPr>
+      <w:instrText>NUMPAGES  \* Arabic  \* MERGEFORMAT</w:instrText>
+    </w:r>
+    <w:r>
+      <w:rPr>
+        <w:color w:val="323E4F" w:themeColor="text2" w:themeShade="BF"/>
+        <w:sz w:val="24"/>
+        <w:szCs w:val="24"/>
+      </w:rPr>
+      <w:fldChar w:fldCharType="separate"/>
+    </w:r>
+    <w:r>
+      <w:rPr>
+        <w:noProof/>
+        <w:color w:val="323E4F" w:themeColor="text2" w:themeShade="BF"/>
+        <w:sz w:val="24"/>
+        <w:szCs w:val="24"/>
+        <w:lang w:val="es-ES"/>
+      </w:rPr>
+      <w:t>3</w:t>
+    </w:r>
+    <w:r>
+      <w:rPr>
+        <w:color w:val="323E4F" w:themeColor="text2" w:themeShade="BF"/>
+        <w:sz w:val="24"/>
+        <w:szCs w:val="24"/>
+      </w:rPr>
+      <w:fldChar w:fldCharType="end"/>
+    </w:r>
+  </w:p>
+  <w:p>
+    <w:pPr>
+      <w:pStyle w:val="Piedepgina"/>
+    </w:pPr>
+  </w:p>
+</w:ftr>
+</file>
+
+<file path=word/footnotes.xml><?xml version="1.0" encoding="utf-8"?>
+<w:footnotes xmlns:wpc="http://schemas.microsoft.com/office/word/2010/wordprocessingCanvas" xmlns:mc="http://schemas.openxmlformats.org/markup-compatibility/2006" xmlns:o="urn:schemas-microsoft-com:office:office" xmlns:r="http://schemas.openxmlformats.org/officeDocument/2006/relationships" xmlns:m="http://schemas.openxmlformats.org/officeDocument/2006/math" xmlns:v="urn:schemas-microsoft-com:vml" xmlns:wp14="http://schemas.microsoft.com/office/word/2010/wordprocessingDrawing" xmlns:wp="http://schemas.openxmlformats.org/drawingml/2006/wordprocessingDrawing" xmlns:w10="urn:schemas-microsoft-com:office:word" xmlns:w="http://schemas.openxmlformats.org/wordprocessingml/2006/main" xmlns:w14="http://schemas.microsoft.com/office/word/2010/wordml" xmlns:w15="http://schemas.microsoft.com/office/word/2012/wordml" xmlns:wpg="http://schemas.microsoft.com/office/word/2010/wordprocessingGroup" xmlns:wpi="http://schemas.microsoft.com/office/word/2010/wordprocessingInk" xmlns:wne="http://schemas.microsoft.com/office/word/2006/wordml" xmlns:wps="http://schemas.microsoft.com/office/word/2010/wordprocessingShape" mc:Ignorable="w14 w15 wp14">
+  <w:footnote w:type="separator" w:id="-1">
+    <w:p>
+      <w:pPr>
+        <w:spacing w:after="0" w:line="240" w:lineRule="auto"/>
+      </w:pPr>
+      <w:r>
+        <w:separator/>
+      </w:r>
+    </w:p>
+  </w:footnote>
+  <w:footnote w:type="continuationSeparator" w:id="0">
+    <w:p>
+      <w:pPr>
+        <w:spacing w:after="0" w:line="240" w:lineRule="auto"/>
+      </w:pPr>
+      <w:r>
+        <w:continuationSeparator/>
+      </w:r>
+    </w:p>
+  </w:footnote>
+</w:footnotes>
+</file>
+
 <file path=word/numbering.xml><?xml version="1.0" encoding="utf-8"?>
 <w:numbering xmlns:wpc="http://schemas.microsoft.com/office/word/2010/wordprocessingCanvas" xmlns:mc="http://schemas.openxmlformats.org/markup-compatibility/2006" xmlns:o="urn:schemas-microsoft-com:office:office" xmlns:r="http://schemas.openxmlformats.org/officeDocument/2006/relationships" xmlns:m="http://schemas.openxmlformats.org/officeDocument/2006/math" xmlns:v="urn:schemas-microsoft-com:vml" xmlns:wp14="http://schemas.microsoft.com/office/word/2010/wordprocessingDrawing" xmlns:wp="http://schemas.openxmlformats.org/drawingml/2006/wordprocessingDrawing" xmlns:w10="urn:schemas-microsoft-com:office:word" xmlns:w="http://schemas.openxmlformats.org/wordprocessingml/2006/main" xmlns:w14="http://schemas.microsoft.com/office/word/2010/wordml" xmlns:w15="http://schemas.microsoft.com/office/word/2012/wordml" xmlns:wpg="http://schemas.microsoft.com/office/word/2010/wordprocessingGroup" xmlns:wpi="http://schemas.microsoft.com/office/word/2010/wordprocessingInk" xmlns:wne="http://schemas.microsoft.com/office/word/2006/wordml" xmlns:wps="http://schemas.microsoft.com/office/word/2010/wordprocessingShape" mc:Ignorable="w14 w15 wp14">
   <w:abstractNum w:abstractNumId="0">
@@ -2095,6 +2606,119 @@
     </w:lvl>
   </w:abstractNum>
   <w:abstractNum w:abstractNumId="2">
+    <w:nsid w:val="65E13DB6"/>
+    <w:multiLevelType w:val="hybridMultilevel"/>
+    <w:tmpl w:val="73F27CBC"/>
+    <w:lvl w:ilvl="0" w:tplc="2C0A0001">
+      <w:start w:val="1"/>
+      <w:numFmt w:val="bullet"/>
+      <w:lvlText w:val=""/>
+      <w:lvlJc w:val="left"/>
+      <w:pPr>
+        <w:ind w:left="1080" w:hanging="360"/>
+      </w:pPr>
+      <w:rPr>
+        <w:rFonts w:ascii="Symbol" w:hAnsi="Symbol" w:hint="default"/>
+      </w:rPr>
+    </w:lvl>
+    <w:lvl w:ilvl="1" w:tplc="2C0A0003" w:tentative="1">
+      <w:start w:val="1"/>
+      <w:numFmt w:val="bullet"/>
+      <w:lvlText w:val="o"/>
+      <w:lvlJc w:val="left"/>
+      <w:pPr>
+        <w:ind w:left="1800" w:hanging="360"/>
+      </w:pPr>
+      <w:rPr>
+        <w:rFonts w:ascii="Courier New" w:hAnsi="Courier New" w:cs="Courier New" w:hint="default"/>
+      </w:rPr>
+    </w:lvl>
+    <w:lvl w:ilvl="2" w:tplc="2C0A0005" w:tentative="1">
+      <w:start w:val="1"/>
+      <w:numFmt w:val="bullet"/>
+      <w:lvlText w:val=""/>
+      <w:lvlJc w:val="left"/>
+      <w:pPr>
+        <w:ind w:left="2520" w:hanging="360"/>
+      </w:pPr>
+      <w:rPr>
+        <w:rFonts w:ascii="Wingdings" w:hAnsi="Wingdings" w:hint="default"/>
+      </w:rPr>
+    </w:lvl>
+    <w:lvl w:ilvl="3" w:tplc="2C0A0001" w:tentative="1">
+      <w:start w:val="1"/>
+      <w:numFmt w:val="bullet"/>
+      <w:lvlText w:val=""/>
+      <w:lvlJc w:val="left"/>
+      <w:pPr>
+        <w:ind w:left="3240" w:hanging="360"/>
+      </w:pPr>
+      <w:rPr>
+        <w:rFonts w:ascii="Symbol" w:hAnsi="Symbol" w:hint="default"/>
+      </w:rPr>
+    </w:lvl>
+    <w:lvl w:ilvl="4" w:tplc="2C0A0003" w:tentative="1">
+      <w:start w:val="1"/>
+      <w:numFmt w:val="bullet"/>
+      <w:lvlText w:val="o"/>
+      <w:lvlJc w:val="left"/>
+      <w:pPr>
+        <w:ind w:left="3960" w:hanging="360"/>
+      </w:pPr>
+      <w:rPr>
+        <w:rFonts w:ascii="Courier New" w:hAnsi="Courier New" w:cs="Courier New" w:hint="default"/>
+      </w:rPr>
+    </w:lvl>
+    <w:lvl w:ilvl="5" w:tplc="2C0A0005" w:tentative="1">
+      <w:start w:val="1"/>
+      <w:numFmt w:val="bullet"/>
+      <w:lvlText w:val=""/>
+      <w:lvlJc w:val="left"/>
+      <w:pPr>
+        <w:ind w:left="4680" w:hanging="360"/>
+      </w:pPr>
+      <w:rPr>
+        <w:rFonts w:ascii="Wingdings" w:hAnsi="Wingdings" w:hint="default"/>
+      </w:rPr>
+    </w:lvl>
+    <w:lvl w:ilvl="6" w:tplc="2C0A0001" w:tentative="1">
+      <w:start w:val="1"/>
+      <w:numFmt w:val="bullet"/>
+      <w:lvlText w:val=""/>
+      <w:lvlJc w:val="left"/>
+      <w:pPr>
+        <w:ind w:left="5400" w:hanging="360"/>
+      </w:pPr>
+      <w:rPr>
+        <w:rFonts w:ascii="Symbol" w:hAnsi="Symbol" w:hint="default"/>
+      </w:rPr>
+    </w:lvl>
+    <w:lvl w:ilvl="7" w:tplc="2C0A0003" w:tentative="1">
+      <w:start w:val="1"/>
+      <w:numFmt w:val="bullet"/>
+      <w:lvlText w:val="o"/>
+      <w:lvlJc w:val="left"/>
+      <w:pPr>
+        <w:ind w:left="6120" w:hanging="360"/>
+      </w:pPr>
+      <w:rPr>
+        <w:rFonts w:ascii="Courier New" w:hAnsi="Courier New" w:cs="Courier New" w:hint="default"/>
+      </w:rPr>
+    </w:lvl>
+    <w:lvl w:ilvl="8" w:tplc="2C0A0005" w:tentative="1">
+      <w:start w:val="1"/>
+      <w:numFmt w:val="bullet"/>
+      <w:lvlText w:val=""/>
+      <w:lvlJc w:val="left"/>
+      <w:pPr>
+        <w:ind w:left="6840" w:hanging="360"/>
+      </w:pPr>
+      <w:rPr>
+        <w:rFonts w:ascii="Wingdings" w:hAnsi="Wingdings" w:hint="default"/>
+      </w:rPr>
+    </w:lvl>
+  </w:abstractNum>
+  <w:abstractNum w:abstractNumId="3">
     <w:nsid w:val="70117DAC"/>
     <w:multiLevelType w:val="hybridMultilevel"/>
     <w:tmpl w:val="B8A2B586"/>
@@ -2207,7 +2831,7 @@
       </w:rPr>
     </w:lvl>
   </w:abstractNum>
-  <w:abstractNum w:abstractNumId="3">
+  <w:abstractNum w:abstractNumId="4">
     <w:nsid w:val="70A831DB"/>
     <w:multiLevelType w:val="hybridMultilevel"/>
     <w:tmpl w:val="9BA21C26"/>
@@ -2321,16 +2945,19 @@
     </w:lvl>
   </w:abstractNum>
   <w:num w:numId="1">
-    <w:abstractNumId w:val="3"/>
+    <w:abstractNumId w:val="4"/>
   </w:num>
   <w:num w:numId="2">
     <w:abstractNumId w:val="0"/>
   </w:num>
   <w:num w:numId="3">
-    <w:abstractNumId w:val="2"/>
+    <w:abstractNumId w:val="3"/>
   </w:num>
   <w:num w:numId="4">
     <w:abstractNumId w:val="1"/>
+  </w:num>
+  <w:num w:numId="5">
+    <w:abstractNumId w:val="2"/>
   </w:num>
 </w:numbering>
 </file>
@@ -2908,6 +3535,88 @@
       <w:lang w:eastAsia="es-AR"/>
     </w:rPr>
   </w:style>
+  <w:style w:type="paragraph" w:styleId="NormalWeb">
+    <w:name w:val="Normal (Web)"/>
+    <w:basedOn w:val="Normal"/>
+    <w:uiPriority w:val="99"/>
+    <w:unhideWhenUsed/>
+    <w:rsid w:val="008C1198"/>
+    <w:pPr>
+      <w:spacing w:before="100" w:beforeAutospacing="1" w:after="100" w:afterAutospacing="1" w:line="240" w:lineRule="auto"/>
+    </w:pPr>
+    <w:rPr>
+      <w:rFonts w:ascii="Times New Roman" w:eastAsia="Times New Roman" w:hAnsi="Times New Roman" w:cs="Times New Roman"/>
+      <w:sz w:val="24"/>
+      <w:szCs w:val="24"/>
+      <w:lang w:eastAsia="es-AR"/>
+    </w:rPr>
+  </w:style>
+  <w:style w:type="character" w:styleId="Textoennegrita">
+    <w:name w:val="Strong"/>
+    <w:basedOn w:val="Fuentedeprrafopredeter"/>
+    <w:uiPriority w:val="22"/>
+    <w:qFormat/>
+    <w:rsid w:val="008C1198"/>
+    <w:rPr>
+      <w:b/>
+      <w:bCs/>
+    </w:rPr>
+  </w:style>
+  <w:style w:type="character" w:styleId="nfasis">
+    <w:name w:val="Emphasis"/>
+    <w:basedOn w:val="Fuentedeprrafopredeter"/>
+    <w:uiPriority w:val="20"/>
+    <w:qFormat/>
+    <w:rsid w:val="00BC6E7E"/>
+    <w:rPr>
+      <w:i/>
+      <w:iCs/>
+    </w:rPr>
+  </w:style>
+  <w:style w:type="paragraph" w:styleId="Encabezado">
+    <w:name w:val="header"/>
+    <w:basedOn w:val="Normal"/>
+    <w:link w:val="EncabezadoCar"/>
+    <w:uiPriority w:val="99"/>
+    <w:unhideWhenUsed/>
+    <w:rsid w:val="00A518BB"/>
+    <w:pPr>
+      <w:tabs>
+        <w:tab w:val="center" w:pos="4252"/>
+        <w:tab w:val="right" w:pos="8504"/>
+      </w:tabs>
+      <w:spacing w:after="0" w:line="240" w:lineRule="auto"/>
+    </w:pPr>
+  </w:style>
+  <w:style w:type="character" w:customStyle="1" w:styleId="EncabezadoCar">
+    <w:name w:val="Encabezado Car"/>
+    <w:basedOn w:val="Fuentedeprrafopredeter"/>
+    <w:link w:val="Encabezado"/>
+    <w:uiPriority w:val="99"/>
+    <w:rsid w:val="00A518BB"/>
+  </w:style>
+  <w:style w:type="paragraph" w:styleId="Piedepgina">
+    <w:name w:val="footer"/>
+    <w:basedOn w:val="Normal"/>
+    <w:link w:val="PiedepginaCar"/>
+    <w:uiPriority w:val="99"/>
+    <w:unhideWhenUsed/>
+    <w:rsid w:val="00A518BB"/>
+    <w:pPr>
+      <w:tabs>
+        <w:tab w:val="center" w:pos="4252"/>
+        <w:tab w:val="right" w:pos="8504"/>
+      </w:tabs>
+      <w:spacing w:after="0" w:line="240" w:lineRule="auto"/>
+    </w:pPr>
+  </w:style>
+  <w:style w:type="character" w:customStyle="1" w:styleId="PiedepginaCar">
+    <w:name w:val="Pie de página Car"/>
+    <w:basedOn w:val="Fuentedeprrafopredeter"/>
+    <w:link w:val="Piedepgina"/>
+    <w:uiPriority w:val="99"/>
+    <w:rsid w:val="00A518BB"/>
+  </w:style>
 </w:styles>
 </file>
 
@@ -3177,7 +3886,7 @@
 </file>
 
 <file path=customXml/itemProps1.xml><?xml version="1.0" encoding="utf-8"?>
-<ds:datastoreItem xmlns:ds="http://schemas.openxmlformats.org/officeDocument/2006/customXml" ds:itemID="{96356B38-22DC-43FA-A6A0-965772D0490E}">
+<ds:datastoreItem xmlns:ds="http://schemas.openxmlformats.org/officeDocument/2006/customXml" ds:itemID="{ACD46A52-1541-4965-B9C1-55B2C8530BFA}">
   <ds:schemaRefs>
     <ds:schemaRef ds:uri="http://schemas.openxmlformats.org/officeDocument/2006/bibliography"/>
   </ds:schemaRefs>

</xml_diff>

<commit_message>
Actualizacion Word de permisos
</commit_message>
<xml_diff>
--- a/docs/Manejo de permisos - documentación.docx
+++ b/docs/Manejo de permisos - documentación.docx
@@ -726,20 +726,10 @@
         <w:rPr>
           <w:rStyle w:val="Textoennegrita"/>
         </w:rPr>
-        <w:t>Descarga</w:t>
-      </w:r>
-      <w:r>
-        <w:rPr>
-          <w:rStyle w:val="Textoennegrita"/>
-        </w:rPr>
-        <w:t>r</w:t>
-      </w:r>
-      <w:r>
-        <w:rPr>
-          <w:rStyle w:val="Textoennegrita"/>
-        </w:rPr>
-        <w:t xml:space="preserve"> Excel</w:t>
-      </w:r>
+        <w:t>Filtrar datos</w:t>
+      </w:r>
+      <w:bookmarkStart w:id="0" w:name="_GoBack"/>
+      <w:bookmarkEnd w:id="0"/>
       <w:r>
         <w:t xml:space="preserve">: </w:t>
       </w:r>
@@ -752,13 +742,7 @@
       </w:r>
       <w:proofErr w:type="spellEnd"/>
       <w:r>
-        <w:t>) exportar y descargar datos en formato Excel, aplicando filtros personalizados para ajustar la información contenida en</w:t>
-      </w:r>
-      <w:r>
-        <w:t xml:space="preserve"> el archivo según sea necesario. </w:t>
-      </w:r>
-      <w:r>
-        <w:t>La descarga en formato Excel está habilitada para los siguientes conjuntos de datos:</w:t>
+        <w:t>) exportar y descargar datos en formato Excel, aplicando filtros personalizados para ajustar la información contenida en el archivo según sea necesario. La descarga en formato Excel está habilitada para los siguientes conjuntos de datos:</w:t>
       </w:r>
     </w:p>
     <w:p>
@@ -1104,8 +1088,6 @@
           <w:lang w:val="es-ES"/>
         </w:rPr>
       </w:pPr>
-      <w:bookmarkStart w:id="0" w:name="_GoBack"/>
-      <w:bookmarkEnd w:id="0"/>
       <w:r>
         <w:rPr>
           <w:rFonts w:ascii="Times New Roman" w:hAnsi="Times New Roman" w:cs="Times New Roman"/>
@@ -4643,7 +4625,7 @@
 </file>
 
 <file path=customXml/itemProps1.xml><?xml version="1.0" encoding="utf-8"?>
-<ds:datastoreItem xmlns:ds="http://schemas.openxmlformats.org/officeDocument/2006/customXml" ds:itemID="{52B23420-25A2-42D2-8646-5510758EA291}">
+<ds:datastoreItem xmlns:ds="http://schemas.openxmlformats.org/officeDocument/2006/customXml" ds:itemID="{EF1E90DC-05C3-4397-8EAB-9F3824352D0C}">
   <ds:schemaRefs>
     <ds:schemaRef ds:uri="http://schemas.openxmlformats.org/officeDocument/2006/bibliography"/>
   </ds:schemaRefs>

</xml_diff>